<commit_message>
committing from git cmd
</commit_message>
<xml_diff>
--- a/DevOps_Notes.docx
+++ b/DevOps_Notes.docx
@@ -4149,6 +4149,29 @@
         <w:spacing w:after="390" w:line="240" w:lineRule="auto"/>
         <w:rPr>
           <w:rFonts w:ascii="Arial" w:hAnsi="Arial" w:cs="Arial"/>
+          <w:b/>
+          <w:bCs/>
+          <w:color w:val="FF0000"/>
+          <w:shd w:val="clear" w:color="auto" w:fill="FFFFFF"/>
+        </w:rPr>
+      </w:pPr>
+      <w:r>
+        <w:rPr>
+          <w:rFonts w:ascii="Arial" w:hAnsi="Arial" w:cs="Arial"/>
+          <w:b/>
+          <w:bCs/>
+          <w:color w:val="FF0000"/>
+          <w:shd w:val="clear" w:color="auto" w:fill="FFFFFF"/>
+        </w:rPr>
+        <w:t>Docker user – someshdevops2018/ pass – Welcome123# https://hub.docker.com/r/someshdevops2018/test/</w:t>
+      </w:r>
+    </w:p>
+    <w:p>
+      <w:pPr>
+        <w:shd w:val="clear" w:color="auto" w:fill="FFFFFF"/>
+        <w:spacing w:after="390" w:line="240" w:lineRule="auto"/>
+        <w:rPr>
+          <w:rFonts w:ascii="Arial" w:hAnsi="Arial" w:cs="Arial"/>
           <w:color w:val="545454"/>
           <w:shd w:val="clear" w:color="auto" w:fill="FFFFFF"/>
         </w:rPr>
@@ -4181,7 +4204,6 @@
           <w:t>https://www.youtube.com/watch?v=PU_UU6uHRg4&amp;t=416s</w:t>
         </w:r>
       </w:hyperlink>
-      <w:bookmarkStart w:id="0" w:name="_GoBack"/>
       <w:r>
         <w:rPr>
           <w:noProof/>
@@ -4221,34 +4243,6 @@
             </a:graphic>
           </wp:inline>
         </w:drawing>
-      </w:r>
-      <w:bookmarkEnd w:id="0"/>
-    </w:p>
-    <w:p>
-      <w:pPr>
-        <w:shd w:val="clear" w:color="auto" w:fill="FFFFFF"/>
-        <w:spacing w:after="390" w:line="240" w:lineRule="auto"/>
-        <w:rPr>
-          <w:rFonts w:ascii="Arial" w:hAnsi="Arial" w:cs="Arial"/>
-          <w:color w:val="545454"/>
-          <w:shd w:val="clear" w:color="auto" w:fill="FFFFFF"/>
-        </w:rPr>
-      </w:pPr>
-      <w:r>
-        <w:rPr>
-          <w:rFonts w:ascii="Arial" w:hAnsi="Arial" w:cs="Arial"/>
-          <w:color w:val="545454"/>
-          <w:shd w:val="clear" w:color="auto" w:fill="FFFFFF"/>
-        </w:rPr>
-        <w:t xml:space="preserve">Docker user – someshdevops2018/ pass – Welcome123# </w:t>
-      </w:r>
-      <w:r>
-        <w:rPr>
-          <w:rFonts w:ascii="Arial" w:hAnsi="Arial" w:cs="Arial"/>
-          <w:color w:val="545454"/>
-          <w:shd w:val="clear" w:color="auto" w:fill="FFFFFF"/>
-        </w:rPr>
-        <w:t>https://hub.docker.com/r/someshdevops2018/test/</w:t>
       </w:r>
     </w:p>
     <w:p>
@@ -4682,6 +4676,8 @@
         </w:rPr>
         <w:t>Jenkins</w:t>
       </w:r>
+      <w:bookmarkStart w:id="0" w:name="_GoBack"/>
+      <w:bookmarkEnd w:id="0"/>
     </w:p>
     <w:p>
       <w:pPr>

</xml_diff>